<commit_message>
solved error in prac3.cpp and updated Practical file.
</commit_message>
<xml_diff>
--- a/Practical-3.docx
+++ b/Practical-3.docx
@@ -241,16 +241,15 @@
           <w:rFonts w:ascii="Times New Roman" w:hAnsi="Times New Roman" w:cs="Times New Roman"/>
           <w:b/>
           <w:bCs/>
-          <w:noProof/>
           <w:sz w:val="24"/>
           <w:szCs w:val="24"/>
           <w:lang w:val="en-US"/>
         </w:rPr>
         <w:drawing>
-          <wp:inline distT="0" distB="0" distL="0" distR="0" wp14:anchorId="097BF41B" wp14:editId="3F609BBF">
-            <wp:extent cx="5731510" cy="4464050"/>
-            <wp:effectExtent l="0" t="0" r="2540" b="0"/>
-            <wp:docPr id="662732442" name="Picture 1"/>
+          <wp:inline distT="0" distB="0" distL="0" distR="0" wp14:anchorId="2346A208" wp14:editId="73049D0C">
+            <wp:extent cx="3303484" cy="5133109"/>
+            <wp:effectExtent l="0" t="0" r="0" b="0"/>
+            <wp:docPr id="996612959" name="Picture 1"/>
             <wp:cNvGraphicFramePr>
               <a:graphicFrameLocks xmlns:a="http://schemas.openxmlformats.org/drawingml/2006/main" noChangeAspect="1"/>
             </wp:cNvGraphicFramePr>
@@ -258,7 +257,7 @@
               <a:graphicData uri="http://schemas.openxmlformats.org/drawingml/2006/picture">
                 <pic:pic xmlns:pic="http://schemas.openxmlformats.org/drawingml/2006/picture">
                   <pic:nvPicPr>
-                    <pic:cNvPr id="662732442" name=""/>
+                    <pic:cNvPr id="996612959" name=""/>
                     <pic:cNvPicPr/>
                   </pic:nvPicPr>
                   <pic:blipFill>
@@ -270,7 +269,7 @@
                   <pic:spPr>
                     <a:xfrm>
                       <a:off x="0" y="0"/>
-                      <a:ext cx="5731510" cy="4464050"/>
+                      <a:ext cx="3327252" cy="5170041"/>
                     </a:xfrm>
                     <a:prstGeom prst="rect">
                       <a:avLst/>
@@ -285,6 +284,857 @@
     </w:p>
     <w:p>
       <w:pPr>
+        <w:jc w:val="center"/>
+        <w:rPr>
+          <w:rFonts w:ascii="Times New Roman" w:hAnsi="Times New Roman" w:cs="Times New Roman"/>
+          <w:b/>
+          <w:bCs/>
+          <w:sz w:val="24"/>
+          <w:szCs w:val="24"/>
+          <w:lang w:val="en-US"/>
+        </w:rPr>
+      </w:pPr>
+    </w:p>
+    <w:p>
+      <w:pPr>
+        <w:rPr>
+          <w:rFonts w:ascii="Times New Roman" w:hAnsi="Times New Roman" w:cs="Times New Roman"/>
+          <w:b/>
+          <w:bCs/>
+          <w:sz w:val="24"/>
+          <w:szCs w:val="24"/>
+          <w:lang w:val="en-US"/>
+        </w:rPr>
+      </w:pPr>
+      <w:r>
+        <w:rPr>
+          <w:rFonts w:ascii="Times New Roman" w:hAnsi="Times New Roman" w:cs="Times New Roman"/>
+          <w:b/>
+          <w:bCs/>
+          <w:sz w:val="24"/>
+          <w:szCs w:val="24"/>
+          <w:lang w:val="en-US"/>
+        </w:rPr>
+        <w:lastRenderedPageBreak/>
+        <w:t>Test case-2:</w:t>
+      </w:r>
+    </w:p>
+    <w:p>
+      <w:pPr>
+        <w:rPr>
+          <w:rFonts w:ascii="Times New Roman" w:hAnsi="Times New Roman" w:cs="Times New Roman"/>
+          <w:b/>
+          <w:bCs/>
+          <w:sz w:val="24"/>
+          <w:szCs w:val="24"/>
+          <w:lang w:val="en-US"/>
+        </w:rPr>
+      </w:pPr>
+      <w:r>
+        <w:rPr>
+          <w:rFonts w:ascii="Times New Roman" w:hAnsi="Times New Roman" w:cs="Times New Roman"/>
+          <w:b/>
+          <w:bCs/>
+          <w:sz w:val="24"/>
+          <w:szCs w:val="24"/>
+          <w:lang w:val="en-US"/>
+        </w:rPr>
+        <w:tab/>
+        <w:t>Input:</w:t>
+      </w:r>
+    </w:p>
+    <w:p>
+      <w:pPr>
+        <w:jc w:val="center"/>
+        <w:rPr>
+          <w:rFonts w:ascii="Times New Roman" w:hAnsi="Times New Roman" w:cs="Times New Roman"/>
+          <w:b/>
+          <w:bCs/>
+          <w:sz w:val="24"/>
+          <w:szCs w:val="24"/>
+          <w:lang w:val="en-US"/>
+        </w:rPr>
+      </w:pPr>
+      <w:r>
+        <w:rPr>
+          <w:rFonts w:ascii="Times New Roman" w:hAnsi="Times New Roman" w:cs="Times New Roman"/>
+          <w:b/>
+          <w:bCs/>
+          <w:sz w:val="24"/>
+          <w:szCs w:val="24"/>
+          <w:lang w:val="en-US"/>
+        </w:rPr>
+        <w:drawing>
+          <wp:inline distT="0" distB="0" distL="0" distR="0" wp14:anchorId="2A327EB0" wp14:editId="0A150C8A">
+            <wp:extent cx="2370859" cy="2612051"/>
+            <wp:effectExtent l="0" t="0" r="0" b="0"/>
+            <wp:docPr id="2061877217" name="Picture 1"/>
+            <wp:cNvGraphicFramePr>
+              <a:graphicFrameLocks xmlns:a="http://schemas.openxmlformats.org/drawingml/2006/main" noChangeAspect="1"/>
+            </wp:cNvGraphicFramePr>
+            <a:graphic xmlns:a="http://schemas.openxmlformats.org/drawingml/2006/main">
+              <a:graphicData uri="http://schemas.openxmlformats.org/drawingml/2006/picture">
+                <pic:pic xmlns:pic="http://schemas.openxmlformats.org/drawingml/2006/picture">
+                  <pic:nvPicPr>
+                    <pic:cNvPr id="2061877217" name=""/>
+                    <pic:cNvPicPr/>
+                  </pic:nvPicPr>
+                  <pic:blipFill>
+                    <a:blip r:embed="rId6"/>
+                    <a:stretch>
+                      <a:fillRect/>
+                    </a:stretch>
+                  </pic:blipFill>
+                  <pic:spPr>
+                    <a:xfrm>
+                      <a:off x="0" y="0"/>
+                      <a:ext cx="2379368" cy="2621426"/>
+                    </a:xfrm>
+                    <a:prstGeom prst="rect">
+                      <a:avLst/>
+                    </a:prstGeom>
+                  </pic:spPr>
+                </pic:pic>
+              </a:graphicData>
+            </a:graphic>
+          </wp:inline>
+        </w:drawing>
+      </w:r>
+    </w:p>
+    <w:p>
+      <w:pPr>
+        <w:ind w:firstLine="720"/>
+        <w:rPr>
+          <w:rFonts w:ascii="Times New Roman" w:hAnsi="Times New Roman" w:cs="Times New Roman"/>
+          <w:b/>
+          <w:bCs/>
+          <w:sz w:val="24"/>
+          <w:szCs w:val="24"/>
+          <w:lang w:val="en-US"/>
+        </w:rPr>
+      </w:pPr>
+      <w:r>
+        <w:rPr>
+          <w:rFonts w:ascii="Times New Roman" w:hAnsi="Times New Roman" w:cs="Times New Roman"/>
+          <w:b/>
+          <w:bCs/>
+          <w:sz w:val="24"/>
+          <w:szCs w:val="24"/>
+          <w:lang w:val="en-US"/>
+        </w:rPr>
+        <w:t xml:space="preserve">Output: </w:t>
+      </w:r>
+    </w:p>
+    <w:p>
+      <w:pPr>
+        <w:jc w:val="center"/>
+        <w:rPr>
+          <w:rFonts w:ascii="Times New Roman" w:hAnsi="Times New Roman" w:cs="Times New Roman"/>
+          <w:b/>
+          <w:bCs/>
+          <w:sz w:val="24"/>
+          <w:szCs w:val="24"/>
+          <w:lang w:val="en-US"/>
+        </w:rPr>
+      </w:pPr>
+      <w:r>
+        <w:rPr>
+          <w:rFonts w:ascii="Times New Roman" w:hAnsi="Times New Roman" w:cs="Times New Roman"/>
+          <w:b/>
+          <w:bCs/>
+          <w:sz w:val="24"/>
+          <w:szCs w:val="24"/>
+          <w:lang w:val="en-US"/>
+        </w:rPr>
+        <w:drawing>
+          <wp:inline distT="0" distB="0" distL="0" distR="0" wp14:anchorId="460768B8" wp14:editId="05740E22">
+            <wp:extent cx="3403970" cy="4869873"/>
+            <wp:effectExtent l="0" t="0" r="6350" b="6985"/>
+            <wp:docPr id="663538078" name="Picture 1"/>
+            <wp:cNvGraphicFramePr>
+              <a:graphicFrameLocks xmlns:a="http://schemas.openxmlformats.org/drawingml/2006/main" noChangeAspect="1"/>
+            </wp:cNvGraphicFramePr>
+            <a:graphic xmlns:a="http://schemas.openxmlformats.org/drawingml/2006/main">
+              <a:graphicData uri="http://schemas.openxmlformats.org/drawingml/2006/picture">
+                <pic:pic xmlns:pic="http://schemas.openxmlformats.org/drawingml/2006/picture">
+                  <pic:nvPicPr>
+                    <pic:cNvPr id="663538078" name=""/>
+                    <pic:cNvPicPr/>
+                  </pic:nvPicPr>
+                  <pic:blipFill>
+                    <a:blip r:embed="rId7"/>
+                    <a:stretch>
+                      <a:fillRect/>
+                    </a:stretch>
+                  </pic:blipFill>
+                  <pic:spPr>
+                    <a:xfrm>
+                      <a:off x="0" y="0"/>
+                      <a:ext cx="3416762" cy="4888174"/>
+                    </a:xfrm>
+                    <a:prstGeom prst="rect">
+                      <a:avLst/>
+                    </a:prstGeom>
+                  </pic:spPr>
+                </pic:pic>
+              </a:graphicData>
+            </a:graphic>
+          </wp:inline>
+        </w:drawing>
+      </w:r>
+    </w:p>
+    <w:p>
+      <w:pPr>
+        <w:jc w:val="center"/>
+        <w:rPr>
+          <w:rFonts w:ascii="Times New Roman" w:hAnsi="Times New Roman" w:cs="Times New Roman"/>
+          <w:b/>
+          <w:bCs/>
+          <w:sz w:val="24"/>
+          <w:szCs w:val="24"/>
+          <w:lang w:val="en-US"/>
+        </w:rPr>
+      </w:pPr>
+    </w:p>
+    <w:p>
+      <w:pPr>
+        <w:jc w:val="center"/>
+        <w:rPr>
+          <w:rFonts w:ascii="Times New Roman" w:hAnsi="Times New Roman" w:cs="Times New Roman"/>
+          <w:b/>
+          <w:bCs/>
+          <w:sz w:val="24"/>
+          <w:szCs w:val="24"/>
+          <w:lang w:val="en-US"/>
+        </w:rPr>
+      </w:pPr>
+      <w:r>
+        <w:rPr>
+          <w:rFonts w:ascii="Times New Roman" w:hAnsi="Times New Roman" w:cs="Times New Roman"/>
+          <w:b/>
+          <w:bCs/>
+          <w:sz w:val="24"/>
+          <w:szCs w:val="24"/>
+          <w:lang w:val="en-US"/>
+        </w:rPr>
+        <w:lastRenderedPageBreak/>
+        <w:drawing>
+          <wp:inline distT="0" distB="0" distL="0" distR="0" wp14:anchorId="4F258C85" wp14:editId="7D791F6C">
+            <wp:extent cx="2854037" cy="4263376"/>
+            <wp:effectExtent l="0" t="0" r="3810" b="4445"/>
+            <wp:docPr id="29433750" name="Picture 1"/>
+            <wp:cNvGraphicFramePr>
+              <a:graphicFrameLocks xmlns:a="http://schemas.openxmlformats.org/drawingml/2006/main" noChangeAspect="1"/>
+            </wp:cNvGraphicFramePr>
+            <a:graphic xmlns:a="http://schemas.openxmlformats.org/drawingml/2006/main">
+              <a:graphicData uri="http://schemas.openxmlformats.org/drawingml/2006/picture">
+                <pic:pic xmlns:pic="http://schemas.openxmlformats.org/drawingml/2006/picture">
+                  <pic:nvPicPr>
+                    <pic:cNvPr id="29433750" name=""/>
+                    <pic:cNvPicPr/>
+                  </pic:nvPicPr>
+                  <pic:blipFill>
+                    <a:blip r:embed="rId8"/>
+                    <a:stretch>
+                      <a:fillRect/>
+                    </a:stretch>
+                  </pic:blipFill>
+                  <pic:spPr>
+                    <a:xfrm>
+                      <a:off x="0" y="0"/>
+                      <a:ext cx="2860883" cy="4273602"/>
+                    </a:xfrm>
+                    <a:prstGeom prst="rect">
+                      <a:avLst/>
+                    </a:prstGeom>
+                  </pic:spPr>
+                </pic:pic>
+              </a:graphicData>
+            </a:graphic>
+          </wp:inline>
+        </w:drawing>
+      </w:r>
+    </w:p>
+    <w:p>
+      <w:pPr>
+        <w:jc w:val="center"/>
+        <w:rPr>
+          <w:rFonts w:ascii="Times New Roman" w:hAnsi="Times New Roman" w:cs="Times New Roman"/>
+          <w:b/>
+          <w:bCs/>
+          <w:sz w:val="24"/>
+          <w:szCs w:val="24"/>
+          <w:lang w:val="en-US"/>
+        </w:rPr>
+      </w:pPr>
+      <w:r>
+        <w:rPr>
+          <w:rFonts w:ascii="Times New Roman" w:hAnsi="Times New Roman" w:cs="Times New Roman"/>
+          <w:b/>
+          <w:bCs/>
+          <w:sz w:val="24"/>
+          <w:szCs w:val="24"/>
+          <w:lang w:val="en-US"/>
+        </w:rPr>
+        <w:drawing>
+          <wp:inline distT="0" distB="0" distL="0" distR="0" wp14:anchorId="36B05B40" wp14:editId="3F25E74B">
+            <wp:extent cx="2265219" cy="4451966"/>
+            <wp:effectExtent l="0" t="0" r="1905" b="6350"/>
+            <wp:docPr id="1972216144" name="Picture 1"/>
+            <wp:cNvGraphicFramePr>
+              <a:graphicFrameLocks xmlns:a="http://schemas.openxmlformats.org/drawingml/2006/main" noChangeAspect="1"/>
+            </wp:cNvGraphicFramePr>
+            <a:graphic xmlns:a="http://schemas.openxmlformats.org/drawingml/2006/main">
+              <a:graphicData uri="http://schemas.openxmlformats.org/drawingml/2006/picture">
+                <pic:pic xmlns:pic="http://schemas.openxmlformats.org/drawingml/2006/picture">
+                  <pic:nvPicPr>
+                    <pic:cNvPr id="1972216144" name=""/>
+                    <pic:cNvPicPr/>
+                  </pic:nvPicPr>
+                  <pic:blipFill>
+                    <a:blip r:embed="rId9"/>
+                    <a:stretch>
+                      <a:fillRect/>
+                    </a:stretch>
+                  </pic:blipFill>
+                  <pic:spPr>
+                    <a:xfrm>
+                      <a:off x="0" y="0"/>
+                      <a:ext cx="2271972" cy="4465238"/>
+                    </a:xfrm>
+                    <a:prstGeom prst="rect">
+                      <a:avLst/>
+                    </a:prstGeom>
+                  </pic:spPr>
+                </pic:pic>
+              </a:graphicData>
+            </a:graphic>
+          </wp:inline>
+        </w:drawing>
+      </w:r>
+    </w:p>
+    <w:p>
+      <w:pPr>
+        <w:rPr>
+          <w:rFonts w:ascii="Times New Roman" w:hAnsi="Times New Roman" w:cs="Times New Roman"/>
+          <w:b/>
+          <w:bCs/>
+          <w:sz w:val="24"/>
+          <w:szCs w:val="24"/>
+          <w:lang w:val="en-US"/>
+        </w:rPr>
+      </w:pPr>
+      <w:r>
+        <w:rPr>
+          <w:rFonts w:ascii="Times New Roman" w:hAnsi="Times New Roman" w:cs="Times New Roman"/>
+          <w:b/>
+          <w:bCs/>
+          <w:sz w:val="24"/>
+          <w:szCs w:val="24"/>
+          <w:lang w:val="en-US"/>
+        </w:rPr>
+        <w:lastRenderedPageBreak/>
+        <w:t>Test case-3:</w:t>
+      </w:r>
+    </w:p>
+    <w:p>
+      <w:pPr>
+        <w:rPr>
+          <w:rFonts w:ascii="Times New Roman" w:hAnsi="Times New Roman" w:cs="Times New Roman"/>
+          <w:b/>
+          <w:bCs/>
+          <w:sz w:val="24"/>
+          <w:szCs w:val="24"/>
+          <w:lang w:val="en-US"/>
+        </w:rPr>
+      </w:pPr>
+      <w:r>
+        <w:rPr>
+          <w:rFonts w:ascii="Times New Roman" w:hAnsi="Times New Roman" w:cs="Times New Roman"/>
+          <w:b/>
+          <w:bCs/>
+          <w:sz w:val="24"/>
+          <w:szCs w:val="24"/>
+          <w:lang w:val="en-US"/>
+        </w:rPr>
+        <w:tab/>
+        <w:t xml:space="preserve">Input: </w:t>
+      </w:r>
+    </w:p>
+    <w:p>
+      <w:pPr>
+        <w:jc w:val="center"/>
+        <w:rPr>
+          <w:rFonts w:ascii="Times New Roman" w:hAnsi="Times New Roman" w:cs="Times New Roman"/>
+          <w:b/>
+          <w:bCs/>
+          <w:sz w:val="24"/>
+          <w:szCs w:val="24"/>
+          <w:lang w:val="en-US"/>
+        </w:rPr>
+      </w:pPr>
+      <w:r>
+        <w:rPr>
+          <w:rFonts w:ascii="Times New Roman" w:hAnsi="Times New Roman" w:cs="Times New Roman"/>
+          <w:b/>
+          <w:bCs/>
+          <w:sz w:val="24"/>
+          <w:szCs w:val="24"/>
+          <w:lang w:val="en-US"/>
+        </w:rPr>
+        <w:drawing>
+          <wp:inline distT="0" distB="0" distL="0" distR="0" wp14:anchorId="521A6F72" wp14:editId="79C7D472">
+            <wp:extent cx="2146588" cy="2005735"/>
+            <wp:effectExtent l="0" t="0" r="6350" b="0"/>
+            <wp:docPr id="359438137" name="Picture 1"/>
+            <wp:cNvGraphicFramePr>
+              <a:graphicFrameLocks xmlns:a="http://schemas.openxmlformats.org/drawingml/2006/main" noChangeAspect="1"/>
+            </wp:cNvGraphicFramePr>
+            <a:graphic xmlns:a="http://schemas.openxmlformats.org/drawingml/2006/main">
+              <a:graphicData uri="http://schemas.openxmlformats.org/drawingml/2006/picture">
+                <pic:pic xmlns:pic="http://schemas.openxmlformats.org/drawingml/2006/picture">
+                  <pic:nvPicPr>
+                    <pic:cNvPr id="359438137" name=""/>
+                    <pic:cNvPicPr/>
+                  </pic:nvPicPr>
+                  <pic:blipFill>
+                    <a:blip r:embed="rId10"/>
+                    <a:stretch>
+                      <a:fillRect/>
+                    </a:stretch>
+                  </pic:blipFill>
+                  <pic:spPr>
+                    <a:xfrm>
+                      <a:off x="0" y="0"/>
+                      <a:ext cx="2156657" cy="2015143"/>
+                    </a:xfrm>
+                    <a:prstGeom prst="rect">
+                      <a:avLst/>
+                    </a:prstGeom>
+                  </pic:spPr>
+                </pic:pic>
+              </a:graphicData>
+            </a:graphic>
+          </wp:inline>
+        </w:drawing>
+      </w:r>
+    </w:p>
+    <w:p>
+      <w:pPr>
+        <w:rPr>
+          <w:rFonts w:ascii="Times New Roman" w:hAnsi="Times New Roman" w:cs="Times New Roman"/>
+          <w:b/>
+          <w:bCs/>
+          <w:sz w:val="24"/>
+          <w:szCs w:val="24"/>
+          <w:lang w:val="en-US"/>
+        </w:rPr>
+      </w:pPr>
+      <w:r>
+        <w:rPr>
+          <w:rFonts w:ascii="Times New Roman" w:hAnsi="Times New Roman" w:cs="Times New Roman"/>
+          <w:b/>
+          <w:bCs/>
+          <w:sz w:val="24"/>
+          <w:szCs w:val="24"/>
+          <w:lang w:val="en-US"/>
+        </w:rPr>
+        <w:tab/>
+        <w:t>Output:</w:t>
+      </w:r>
+    </w:p>
+    <w:p>
+      <w:pPr>
+        <w:jc w:val="center"/>
+        <w:rPr>
+          <w:rFonts w:ascii="Times New Roman" w:hAnsi="Times New Roman" w:cs="Times New Roman"/>
+          <w:b/>
+          <w:bCs/>
+          <w:sz w:val="24"/>
+          <w:szCs w:val="24"/>
+          <w:lang w:val="en-US"/>
+        </w:rPr>
+      </w:pPr>
+      <w:r>
+        <w:rPr>
+          <w:rFonts w:ascii="Times New Roman" w:hAnsi="Times New Roman" w:cs="Times New Roman"/>
+          <w:b/>
+          <w:bCs/>
+          <w:sz w:val="24"/>
+          <w:szCs w:val="24"/>
+          <w:lang w:val="en-US"/>
+        </w:rPr>
+        <w:drawing>
+          <wp:inline distT="0" distB="0" distL="0" distR="0" wp14:anchorId="1D264AC1" wp14:editId="442A120C">
+            <wp:extent cx="3264261" cy="5001491"/>
+            <wp:effectExtent l="0" t="0" r="0" b="8890"/>
+            <wp:docPr id="2045171078" name="Picture 1"/>
+            <wp:cNvGraphicFramePr>
+              <a:graphicFrameLocks xmlns:a="http://schemas.openxmlformats.org/drawingml/2006/main" noChangeAspect="1"/>
+            </wp:cNvGraphicFramePr>
+            <a:graphic xmlns:a="http://schemas.openxmlformats.org/drawingml/2006/main">
+              <a:graphicData uri="http://schemas.openxmlformats.org/drawingml/2006/picture">
+                <pic:pic xmlns:pic="http://schemas.openxmlformats.org/drawingml/2006/picture">
+                  <pic:nvPicPr>
+                    <pic:cNvPr id="2045171078" name=""/>
+                    <pic:cNvPicPr/>
+                  </pic:nvPicPr>
+                  <pic:blipFill>
+                    <a:blip r:embed="rId11"/>
+                    <a:stretch>
+                      <a:fillRect/>
+                    </a:stretch>
+                  </pic:blipFill>
+                  <pic:spPr>
+                    <a:xfrm>
+                      <a:off x="0" y="0"/>
+                      <a:ext cx="3270729" cy="5011401"/>
+                    </a:xfrm>
+                    <a:prstGeom prst="rect">
+                      <a:avLst/>
+                    </a:prstGeom>
+                  </pic:spPr>
+                </pic:pic>
+              </a:graphicData>
+            </a:graphic>
+          </wp:inline>
+        </w:drawing>
+      </w:r>
+    </w:p>
+    <w:p>
+      <w:pPr>
+        <w:jc w:val="center"/>
+        <w:rPr>
+          <w:rFonts w:ascii="Times New Roman" w:hAnsi="Times New Roman" w:cs="Times New Roman"/>
+          <w:b/>
+          <w:bCs/>
+          <w:sz w:val="24"/>
+          <w:szCs w:val="24"/>
+          <w:lang w:val="en-US"/>
+        </w:rPr>
+      </w:pPr>
+    </w:p>
+    <w:p>
+      <w:pPr>
+        <w:jc w:val="center"/>
+        <w:rPr>
+          <w:rFonts w:ascii="Times New Roman" w:hAnsi="Times New Roman" w:cs="Times New Roman"/>
+          <w:b/>
+          <w:bCs/>
+          <w:sz w:val="24"/>
+          <w:szCs w:val="24"/>
+          <w:lang w:val="en-US"/>
+        </w:rPr>
+      </w:pPr>
+    </w:p>
+    <w:p>
+      <w:pPr>
+        <w:jc w:val="center"/>
+        <w:rPr>
+          <w:rFonts w:ascii="Times New Roman" w:hAnsi="Times New Roman" w:cs="Times New Roman"/>
+          <w:b/>
+          <w:bCs/>
+          <w:sz w:val="24"/>
+          <w:szCs w:val="24"/>
+          <w:lang w:val="en-US"/>
+        </w:rPr>
+      </w:pPr>
+      <w:r>
+        <w:rPr>
+          <w:rFonts w:ascii="Times New Roman" w:hAnsi="Times New Roman" w:cs="Times New Roman"/>
+          <w:b/>
+          <w:bCs/>
+          <w:sz w:val="24"/>
+          <w:szCs w:val="24"/>
+          <w:lang w:val="en-US"/>
+        </w:rPr>
+        <w:lastRenderedPageBreak/>
+        <w:drawing>
+          <wp:inline distT="0" distB="0" distL="0" distR="0" wp14:anchorId="45EC84F6" wp14:editId="0EAF0299">
+            <wp:extent cx="1898072" cy="2053750"/>
+            <wp:effectExtent l="0" t="0" r="6985" b="3810"/>
+            <wp:docPr id="42429947" name="Picture 1"/>
+            <wp:cNvGraphicFramePr>
+              <a:graphicFrameLocks xmlns:a="http://schemas.openxmlformats.org/drawingml/2006/main" noChangeAspect="1"/>
+            </wp:cNvGraphicFramePr>
+            <a:graphic xmlns:a="http://schemas.openxmlformats.org/drawingml/2006/main">
+              <a:graphicData uri="http://schemas.openxmlformats.org/drawingml/2006/picture">
+                <pic:pic xmlns:pic="http://schemas.openxmlformats.org/drawingml/2006/picture">
+                  <pic:nvPicPr>
+                    <pic:cNvPr id="42429947" name=""/>
+                    <pic:cNvPicPr/>
+                  </pic:nvPicPr>
+                  <pic:blipFill>
+                    <a:blip r:embed="rId12"/>
+                    <a:stretch>
+                      <a:fillRect/>
+                    </a:stretch>
+                  </pic:blipFill>
+                  <pic:spPr>
+                    <a:xfrm>
+                      <a:off x="0" y="0"/>
+                      <a:ext cx="1910201" cy="2066874"/>
+                    </a:xfrm>
+                    <a:prstGeom prst="rect">
+                      <a:avLst/>
+                    </a:prstGeom>
+                  </pic:spPr>
+                </pic:pic>
+              </a:graphicData>
+            </a:graphic>
+          </wp:inline>
+        </w:drawing>
+      </w:r>
+    </w:p>
+    <w:p>
+      <w:pPr>
+        <w:rPr>
+          <w:rFonts w:ascii="Times New Roman" w:hAnsi="Times New Roman" w:cs="Times New Roman"/>
+          <w:b/>
+          <w:bCs/>
+          <w:sz w:val="24"/>
+          <w:szCs w:val="24"/>
+          <w:lang w:val="en-US"/>
+        </w:rPr>
+      </w:pPr>
+      <w:r>
+        <w:rPr>
+          <w:rFonts w:ascii="Times New Roman" w:hAnsi="Times New Roman" w:cs="Times New Roman"/>
+          <w:b/>
+          <w:bCs/>
+          <w:sz w:val="24"/>
+          <w:szCs w:val="24"/>
+          <w:lang w:val="en-US"/>
+        </w:rPr>
+        <w:t>Test case-4:</w:t>
+      </w:r>
+    </w:p>
+    <w:p>
+      <w:pPr>
+        <w:rPr>
+          <w:rFonts w:ascii="Times New Roman" w:hAnsi="Times New Roman" w:cs="Times New Roman"/>
+          <w:b/>
+          <w:bCs/>
+          <w:sz w:val="24"/>
+          <w:szCs w:val="24"/>
+          <w:lang w:val="en-US"/>
+        </w:rPr>
+      </w:pPr>
+      <w:r>
+        <w:rPr>
+          <w:rFonts w:ascii="Times New Roman" w:hAnsi="Times New Roman" w:cs="Times New Roman"/>
+          <w:b/>
+          <w:bCs/>
+          <w:sz w:val="24"/>
+          <w:szCs w:val="24"/>
+          <w:lang w:val="en-US"/>
+        </w:rPr>
+        <w:tab/>
+        <w:t>Input:</w:t>
+      </w:r>
+    </w:p>
+    <w:p>
+      <w:pPr>
+        <w:jc w:val="center"/>
+        <w:rPr>
+          <w:rFonts w:ascii="Times New Roman" w:hAnsi="Times New Roman" w:cs="Times New Roman"/>
+          <w:b/>
+          <w:bCs/>
+          <w:sz w:val="24"/>
+          <w:szCs w:val="24"/>
+          <w:lang w:val="en-US"/>
+        </w:rPr>
+      </w:pPr>
+      <w:r>
+        <w:rPr>
+          <w:rFonts w:ascii="Times New Roman" w:hAnsi="Times New Roman" w:cs="Times New Roman"/>
+          <w:b/>
+          <w:bCs/>
+          <w:sz w:val="24"/>
+          <w:szCs w:val="24"/>
+          <w:lang w:val="en-US"/>
+        </w:rPr>
+        <w:drawing>
+          <wp:inline distT="0" distB="0" distL="0" distR="0" wp14:anchorId="6C7E7E2F" wp14:editId="429FB1C7">
+            <wp:extent cx="1891146" cy="2366730"/>
+            <wp:effectExtent l="0" t="0" r="0" b="0"/>
+            <wp:docPr id="1466828380" name="Picture 1"/>
+            <wp:cNvGraphicFramePr>
+              <a:graphicFrameLocks xmlns:a="http://schemas.openxmlformats.org/drawingml/2006/main" noChangeAspect="1"/>
+            </wp:cNvGraphicFramePr>
+            <a:graphic xmlns:a="http://schemas.openxmlformats.org/drawingml/2006/main">
+              <a:graphicData uri="http://schemas.openxmlformats.org/drawingml/2006/picture">
+                <pic:pic xmlns:pic="http://schemas.openxmlformats.org/drawingml/2006/picture">
+                  <pic:nvPicPr>
+                    <pic:cNvPr id="1466828380" name=""/>
+                    <pic:cNvPicPr/>
+                  </pic:nvPicPr>
+                  <pic:blipFill>
+                    <a:blip r:embed="rId13"/>
+                    <a:stretch>
+                      <a:fillRect/>
+                    </a:stretch>
+                  </pic:blipFill>
+                  <pic:spPr>
+                    <a:xfrm>
+                      <a:off x="0" y="0"/>
+                      <a:ext cx="1895483" cy="2372158"/>
+                    </a:xfrm>
+                    <a:prstGeom prst="rect">
+                      <a:avLst/>
+                    </a:prstGeom>
+                  </pic:spPr>
+                </pic:pic>
+              </a:graphicData>
+            </a:graphic>
+          </wp:inline>
+        </w:drawing>
+      </w:r>
+    </w:p>
+    <w:p>
+      <w:pPr>
+        <w:rPr>
+          <w:rFonts w:ascii="Times New Roman" w:hAnsi="Times New Roman" w:cs="Times New Roman"/>
+          <w:b/>
+          <w:bCs/>
+          <w:sz w:val="24"/>
+          <w:szCs w:val="24"/>
+          <w:lang w:val="en-US"/>
+        </w:rPr>
+      </w:pPr>
+      <w:r>
+        <w:rPr>
+          <w:rFonts w:ascii="Times New Roman" w:hAnsi="Times New Roman" w:cs="Times New Roman"/>
+          <w:b/>
+          <w:bCs/>
+          <w:sz w:val="24"/>
+          <w:szCs w:val="24"/>
+          <w:lang w:val="en-US"/>
+        </w:rPr>
+        <w:tab/>
+        <w:t>Output:</w:t>
+      </w:r>
+    </w:p>
+    <w:p>
+      <w:pPr>
+        <w:jc w:val="center"/>
+        <w:rPr>
+          <w:rFonts w:ascii="Times New Roman" w:hAnsi="Times New Roman" w:cs="Times New Roman"/>
+          <w:b/>
+          <w:bCs/>
+          <w:sz w:val="24"/>
+          <w:szCs w:val="24"/>
+          <w:lang w:val="en-US"/>
+        </w:rPr>
+      </w:pPr>
+      <w:r>
+        <w:rPr>
+          <w:rFonts w:ascii="Times New Roman" w:hAnsi="Times New Roman" w:cs="Times New Roman"/>
+          <w:b/>
+          <w:bCs/>
+          <w:sz w:val="24"/>
+          <w:szCs w:val="24"/>
+          <w:lang w:val="en-US"/>
+        </w:rPr>
+        <w:drawing>
+          <wp:inline distT="0" distB="0" distL="0" distR="0" wp14:anchorId="45CAE382" wp14:editId="01C78A9F">
+            <wp:extent cx="2042121" cy="3311236"/>
+            <wp:effectExtent l="0" t="0" r="0" b="3810"/>
+            <wp:docPr id="1372780881" name="Picture 1"/>
+            <wp:cNvGraphicFramePr>
+              <a:graphicFrameLocks xmlns:a="http://schemas.openxmlformats.org/drawingml/2006/main" noChangeAspect="1"/>
+            </wp:cNvGraphicFramePr>
+            <a:graphic xmlns:a="http://schemas.openxmlformats.org/drawingml/2006/main">
+              <a:graphicData uri="http://schemas.openxmlformats.org/drawingml/2006/picture">
+                <pic:pic xmlns:pic="http://schemas.openxmlformats.org/drawingml/2006/picture">
+                  <pic:nvPicPr>
+                    <pic:cNvPr id="1372780881" name=""/>
+                    <pic:cNvPicPr/>
+                  </pic:nvPicPr>
+                  <pic:blipFill>
+                    <a:blip r:embed="rId14"/>
+                    <a:stretch>
+                      <a:fillRect/>
+                    </a:stretch>
+                  </pic:blipFill>
+                  <pic:spPr>
+                    <a:xfrm>
+                      <a:off x="0" y="0"/>
+                      <a:ext cx="2056022" cy="3333776"/>
+                    </a:xfrm>
+                    <a:prstGeom prst="rect">
+                      <a:avLst/>
+                    </a:prstGeom>
+                  </pic:spPr>
+                </pic:pic>
+              </a:graphicData>
+            </a:graphic>
+          </wp:inline>
+        </w:drawing>
+      </w:r>
+    </w:p>
+    <w:p>
+      <w:pPr>
+        <w:jc w:val="center"/>
+        <w:rPr>
+          <w:rFonts w:ascii="Times New Roman" w:hAnsi="Times New Roman" w:cs="Times New Roman"/>
+          <w:b/>
+          <w:bCs/>
+          <w:sz w:val="24"/>
+          <w:szCs w:val="24"/>
+          <w:lang w:val="en-US"/>
+        </w:rPr>
+      </w:pPr>
+      <w:r>
+        <w:rPr>
+          <w:rFonts w:ascii="Times New Roman" w:hAnsi="Times New Roman" w:cs="Times New Roman"/>
+          <w:b/>
+          <w:bCs/>
+          <w:sz w:val="24"/>
+          <w:szCs w:val="24"/>
+          <w:lang w:val="en-US"/>
+        </w:rPr>
+        <w:lastRenderedPageBreak/>
+        <w:drawing>
+          <wp:inline distT="0" distB="0" distL="0" distR="0" wp14:anchorId="453B325E" wp14:editId="3EE768FC">
+            <wp:extent cx="1423441" cy="3837709"/>
+            <wp:effectExtent l="0" t="0" r="5715" b="0"/>
+            <wp:docPr id="202148860" name="Picture 1"/>
+            <wp:cNvGraphicFramePr>
+              <a:graphicFrameLocks xmlns:a="http://schemas.openxmlformats.org/drawingml/2006/main" noChangeAspect="1"/>
+            </wp:cNvGraphicFramePr>
+            <a:graphic xmlns:a="http://schemas.openxmlformats.org/drawingml/2006/main">
+              <a:graphicData uri="http://schemas.openxmlformats.org/drawingml/2006/picture">
+                <pic:pic xmlns:pic="http://schemas.openxmlformats.org/drawingml/2006/picture">
+                  <pic:nvPicPr>
+                    <pic:cNvPr id="202148860" name=""/>
+                    <pic:cNvPicPr/>
+                  </pic:nvPicPr>
+                  <pic:blipFill>
+                    <a:blip r:embed="rId15"/>
+                    <a:stretch>
+                      <a:fillRect/>
+                    </a:stretch>
+                  </pic:blipFill>
+                  <pic:spPr>
+                    <a:xfrm>
+                      <a:off x="0" y="0"/>
+                      <a:ext cx="1425746" cy="3843923"/>
+                    </a:xfrm>
+                    <a:prstGeom prst="rect">
+                      <a:avLst/>
+                    </a:prstGeom>
+                  </pic:spPr>
+                </pic:pic>
+              </a:graphicData>
+            </a:graphic>
+          </wp:inline>
+        </w:drawing>
+      </w:r>
+    </w:p>
+    <w:p>
+      <w:pPr>
+        <w:jc w:val="center"/>
         <w:rPr>
           <w:rFonts w:ascii="Times New Roman" w:hAnsi="Times New Roman" w:cs="Times New Roman"/>
           <w:b/>

</xml_diff>